<commit_message>
added arkit to gsi
</commit_message>
<xml_diff>
--- a/rahul_surti_plaintext_resume.docx
+++ b/rahul_surti_plaintext_resume.docx
@@ -948,6 +948,16 @@
         </w:rPr>
         <w:br w:type="page"/>
       </w:r>
+      <w:r>
+        <w:rPr>
+          <w:rFonts w:ascii="Courier New" w:hAnsi="Courier New" w:cs="Courier New"/>
+          <w:b/>
+          <w:sz w:val="18"/>
+          <w:szCs w:val="18"/>
+        </w:rPr>
+        <w:lastRenderedPageBreak/>
+        <w:t>o</w:t>
+      </w:r>
       <w:bookmarkStart w:id="0" w:name="_GoBack"/>
       <w:bookmarkEnd w:id="0"/>
     </w:p>
@@ -969,7 +979,6 @@
           <w:sz w:val="18"/>
           <w:szCs w:val="18"/>
         </w:rPr>
-        <w:lastRenderedPageBreak/>
         <w:t>Experience</w:t>
       </w:r>
     </w:p>
@@ -7118,7 +7127,7 @@
 </file>
 
 <file path=customXml/itemProps1.xml><?xml version="1.0" encoding="utf-8"?>
-<ds:datastoreItem xmlns:ds="http://schemas.openxmlformats.org/officeDocument/2006/customXml" ds:itemID="{6311F9B4-93D2-0141-869F-3C7EA4ED37C6}">
+<ds:datastoreItem xmlns:ds="http://schemas.openxmlformats.org/officeDocument/2006/customXml" ds:itemID="{FBC0680E-7D8A-A24F-AC45-8216DA8F7A45}">
   <ds:schemaRefs>
     <ds:schemaRef ds:uri="http://schemas.openxmlformats.org/officeDocument/2006/bibliography"/>
   </ds:schemaRefs>

</xml_diff>